<commit_message>
To be used in 2020 report
</commit_message>
<xml_diff>
--- a/documents/2020Report_DiscussionPoints.docx
+++ b/documents/2020Report_DiscussionPoints.docx
@@ -2,6 +2,19 @@
 <file path=word/document.xml><?xml version="1.0" encoding="utf-8"?>
 <w:document xmlns:wpc="http://schemas.microsoft.com/office/word/2010/wordprocessingCanvas" xmlns:cx="http://schemas.microsoft.com/office/drawing/2014/chartex" xmlns:cx1="http://schemas.microsoft.com/office/drawing/2015/9/8/chartex" xmlns:cx2="http://schemas.microsoft.com/office/drawing/2015/10/21/chartex" xmlns:cx3="http://schemas.microsoft.com/office/drawing/2016/5/9/chartex" xmlns:cx4="http://schemas.microsoft.com/office/drawing/2016/5/10/chartex" xmlns:cx5="http://schemas.microsoft.com/office/drawing/2016/5/11/chartex" xmlns:cx6="http://schemas.microsoft.com/office/drawing/2016/5/12/chartex" xmlns:cx7="http://schemas.microsoft.com/office/drawing/2016/5/13/chartex" xmlns:cx8="http://schemas.microsoft.com/office/drawing/2016/5/14/chartex" xmlns:mc="http://schemas.openxmlformats.org/markup-compatibility/2006" xmlns:aink="http://schemas.microsoft.com/office/drawing/2016/ink" xmlns:am3d="http://schemas.microsoft.com/office/drawing/2017/model3d" xmlns:o="urn:schemas-microsoft-com:office:office" xmlns:r="http://schemas.openxmlformats.org/officeDocument/2006/relationships" xmlns:m="http://schemas.openxmlformats.org/officeDocument/2006/math" xmlns:v="urn:schemas-microsoft-com:vml" xmlns:wp14="http://schemas.microsoft.com/office/word/2010/wordprocessingDrawing" xmlns:wp="http://schemas.openxmlformats.org/drawingml/2006/wordprocessingDrawing" xmlns:w10="urn:schemas-microsoft-com:office:word" xmlns:w="http://schemas.openxmlformats.org/wordprocessingml/2006/main" xmlns:w14="http://schemas.microsoft.com/office/word/2010/wordml" xmlns:w15="http://schemas.microsoft.com/office/word/2012/wordml" xmlns:w16cex="http://schemas.microsoft.com/office/word/2018/wordml/cex" xmlns:w16cid="http://schemas.microsoft.com/office/word/2016/wordml/cid" xmlns:w16="http://schemas.microsoft.com/office/word/2018/wordml" xmlns:w16se="http://schemas.microsoft.com/office/word/2015/wordml/symex" xmlns:wpg="http://schemas.microsoft.com/office/word/2010/wordprocessingGroup" xmlns:wpi="http://schemas.microsoft.com/office/word/2010/wordprocessingInk" xmlns:wne="http://schemas.microsoft.com/office/word/2006/wordml" xmlns:wps="http://schemas.microsoft.com/office/word/2010/wordprocessingShape" mc:Ignorable="w14 w15 w16se w16cid w16 w16cex wp14">
   <w:body>
+    <w:p>
+      <w:r>
+        <w:t xml:space="preserve">Notes from M </w:t>
+      </w:r>
+      <w:proofErr w:type="spellStart"/>
+      <w:r>
+        <w:t>Harings</w:t>
+      </w:r>
+      <w:proofErr w:type="spellEnd"/>
+      <w:r>
+        <w:t xml:space="preserve"> Fall 2020</w:t>
+      </w:r>
+    </w:p>
     <w:p>
       <w:r>
         <w:t>Issues</w:t>
@@ -384,6 +397,7 @@
           <w:numId w:val="1"/>
         </w:numPr>
       </w:pPr>
+      <w:commentRangeStart w:id="0"/>
       <w:r>
         <w:t xml:space="preserve">Develop impervious surface shapefile; where/how much water flows into </w:t>
       </w:r>
@@ -395,6 +409,13 @@
       <w:r>
         <w:t>/mainstem KR; consider groundwater flow</w:t>
       </w:r>
+      <w:commentRangeEnd w:id="0"/>
+      <w:r>
+        <w:rPr>
+          <w:rStyle w:val="CommentReference"/>
+        </w:rPr>
+        <w:commentReference w:id="0"/>
+      </w:r>
     </w:p>
     <w:p>
       <w:pPr>
@@ -453,10 +474,9 @@
         </w:numPr>
       </w:pPr>
       <w:r>
-        <w:t>Drainage from Kenai/Soldotna Airports?</w:t>
-      </w:r>
-    </w:p>
-    <w:p/>
+        <w:t>Drainage from Kenai/Soldotna Airports</w:t>
+      </w:r>
+    </w:p>
     <w:sectPr>
       <w:pgSz w:w="12240" w:h="15840"/>
       <w:pgMar w:top="1440" w:right="1440" w:bottom="1440" w:left="1440" w:header="720" w:footer="720" w:gutter="0"/>
@@ -465,6 +485,61 @@
     </w:sectPr>
   </w:body>
 </w:document>
+</file>
+
+<file path=word/comments.xml><?xml version="1.0" encoding="utf-8"?>
+<w:comments xmlns:wpc="http://schemas.microsoft.com/office/word/2010/wordprocessingCanvas" xmlns:cx="http://schemas.microsoft.com/office/drawing/2014/chartex" xmlns:cx1="http://schemas.microsoft.com/office/drawing/2015/9/8/chartex" xmlns:cx2="http://schemas.microsoft.com/office/drawing/2015/10/21/chartex" xmlns:cx3="http://schemas.microsoft.com/office/drawing/2016/5/9/chartex" xmlns:cx4="http://schemas.microsoft.com/office/drawing/2016/5/10/chartex" xmlns:cx5="http://schemas.microsoft.com/office/drawing/2016/5/11/chartex" xmlns:cx6="http://schemas.microsoft.com/office/drawing/2016/5/12/chartex" xmlns:cx7="http://schemas.microsoft.com/office/drawing/2016/5/13/chartex" xmlns:cx8="http://schemas.microsoft.com/office/drawing/2016/5/14/chartex" xmlns:mc="http://schemas.openxmlformats.org/markup-compatibility/2006" xmlns:aink="http://schemas.microsoft.com/office/drawing/2016/ink" xmlns:am3d="http://schemas.microsoft.com/office/drawing/2017/model3d" xmlns:o="urn:schemas-microsoft-com:office:office" xmlns:r="http://schemas.openxmlformats.org/officeDocument/2006/relationships" xmlns:m="http://schemas.openxmlformats.org/officeDocument/2006/math" xmlns:v="urn:schemas-microsoft-com:vml" xmlns:wp14="http://schemas.microsoft.com/office/word/2010/wordprocessingDrawing" xmlns:wp="http://schemas.openxmlformats.org/drawingml/2006/wordprocessingDrawing" xmlns:w10="urn:schemas-microsoft-com:office:word" xmlns:w="http://schemas.openxmlformats.org/wordprocessingml/2006/main" xmlns:w14="http://schemas.microsoft.com/office/word/2010/wordml" xmlns:w15="http://schemas.microsoft.com/office/word/2012/wordml" xmlns:w16cex="http://schemas.microsoft.com/office/word/2018/wordml/cex" xmlns:w16cid="http://schemas.microsoft.com/office/word/2016/wordml/cid" xmlns:w16="http://schemas.microsoft.com/office/word/2018/wordml" xmlns:w16se="http://schemas.microsoft.com/office/word/2015/wordml/symex" xmlns:wpg="http://schemas.microsoft.com/office/word/2010/wordprocessingGroup" xmlns:wpi="http://schemas.microsoft.com/office/word/2010/wordprocessingInk" xmlns:wne="http://schemas.microsoft.com/office/word/2006/wordml" xmlns:wps="http://schemas.microsoft.com/office/word/2010/wordprocessingShape" mc:Ignorable="w14 w15 w16se w16cid w16 w16cex wp14">
+  <w:comment w:id="0" w:author="Benjamin Meyer" w:date="2020-11-24T16:48:00Z" w:initials="BM">
+    <w:p>
+      <w:pPr>
+        <w:pStyle w:val="CommentText"/>
+      </w:pPr>
+      <w:r>
+        <w:rPr>
+          <w:rStyle w:val="CommentReference"/>
+        </w:rPr>
+        <w:annotationRef/>
+      </w:r>
+      <w:r>
+        <w:t xml:space="preserve">This was generated in the </w:t>
+      </w:r>
+      <w:proofErr w:type="spellStart"/>
+      <w:r>
+        <w:t>epscor</w:t>
+      </w:r>
+      <w:proofErr w:type="spellEnd"/>
+      <w:r>
+        <w:t xml:space="preserve"> project for </w:t>
+      </w:r>
+      <w:proofErr w:type="spellStart"/>
+      <w:r>
+        <w:t>schoen</w:t>
+      </w:r>
+      <w:proofErr w:type="spellEnd"/>
+      <w:r>
+        <w:t xml:space="preserve"> et al 2017</w:t>
+      </w:r>
+    </w:p>
+  </w:comment>
+</w:comments>
+</file>
+
+<file path=word/commentsExtended.xml><?xml version="1.0" encoding="utf-8"?>
+<w15:commentsEx xmlns:wpc="http://schemas.microsoft.com/office/word/2010/wordprocessingCanvas" xmlns:cx="http://schemas.microsoft.com/office/drawing/2014/chartex" xmlns:cx1="http://schemas.microsoft.com/office/drawing/2015/9/8/chartex" xmlns:cx2="http://schemas.microsoft.com/office/drawing/2015/10/21/chartex" xmlns:cx3="http://schemas.microsoft.com/office/drawing/2016/5/9/chartex" xmlns:cx4="http://schemas.microsoft.com/office/drawing/2016/5/10/chartex" xmlns:cx5="http://schemas.microsoft.com/office/drawing/2016/5/11/chartex" xmlns:cx6="http://schemas.microsoft.com/office/drawing/2016/5/12/chartex" xmlns:cx7="http://schemas.microsoft.com/office/drawing/2016/5/13/chartex" xmlns:cx8="http://schemas.microsoft.com/office/drawing/2016/5/14/chartex" xmlns:mc="http://schemas.openxmlformats.org/markup-compatibility/2006" xmlns:aink="http://schemas.microsoft.com/office/drawing/2016/ink" xmlns:am3d="http://schemas.microsoft.com/office/drawing/2017/model3d" xmlns:o="urn:schemas-microsoft-com:office:office" xmlns:r="http://schemas.openxmlformats.org/officeDocument/2006/relationships" xmlns:m="http://schemas.openxmlformats.org/officeDocument/2006/math" xmlns:v="urn:schemas-microsoft-com:vml" xmlns:wp14="http://schemas.microsoft.com/office/word/2010/wordprocessingDrawing" xmlns:wp="http://schemas.openxmlformats.org/drawingml/2006/wordprocessingDrawing" xmlns:w10="urn:schemas-microsoft-com:office:word" xmlns:w="http://schemas.openxmlformats.org/wordprocessingml/2006/main" xmlns:w14="http://schemas.microsoft.com/office/word/2010/wordml" xmlns:w15="http://schemas.microsoft.com/office/word/2012/wordml" xmlns:w16cex="http://schemas.microsoft.com/office/word/2018/wordml/cex" xmlns:w16cid="http://schemas.microsoft.com/office/word/2016/wordml/cid" xmlns:w16="http://schemas.microsoft.com/office/word/2018/wordml" xmlns:w16se="http://schemas.microsoft.com/office/word/2015/wordml/symex" xmlns:wpg="http://schemas.microsoft.com/office/word/2010/wordprocessingGroup" xmlns:wpi="http://schemas.microsoft.com/office/word/2010/wordprocessingInk" xmlns:wne="http://schemas.microsoft.com/office/word/2006/wordml" xmlns:wps="http://schemas.microsoft.com/office/word/2010/wordprocessingShape" mc:Ignorable="w14 w15 w16se w16cid w16 w16cex wp14">
+  <w15:commentEx w15:paraId="7BA8CA2A" w15:done="0"/>
+</w15:commentsEx>
+</file>
+
+<file path=word/commentsExtensible.xml><?xml version="1.0" encoding="utf-8"?>
+<w16cex:commentsExtensible xmlns:wpc="http://schemas.microsoft.com/office/word/2010/wordprocessingCanvas" xmlns:cx="http://schemas.microsoft.com/office/drawing/2014/chartex" xmlns:cx1="http://schemas.microsoft.com/office/drawing/2015/9/8/chartex" xmlns:cx2="http://schemas.microsoft.com/office/drawing/2015/10/21/chartex" xmlns:cx3="http://schemas.microsoft.com/office/drawing/2016/5/9/chartex" xmlns:cx4="http://schemas.microsoft.com/office/drawing/2016/5/10/chartex" xmlns:cx5="http://schemas.microsoft.com/office/drawing/2016/5/11/chartex" xmlns:cx6="http://schemas.microsoft.com/office/drawing/2016/5/12/chartex" xmlns:cx7="http://schemas.microsoft.com/office/drawing/2016/5/13/chartex" xmlns:cx8="http://schemas.microsoft.com/office/drawing/2016/5/14/chartex" xmlns:mc="http://schemas.openxmlformats.org/markup-compatibility/2006" xmlns:aink="http://schemas.microsoft.com/office/drawing/2016/ink" xmlns:am3d="http://schemas.microsoft.com/office/drawing/2017/model3d" xmlns:o="urn:schemas-microsoft-com:office:office" xmlns:r="http://schemas.openxmlformats.org/officeDocument/2006/relationships" xmlns:m="http://schemas.openxmlformats.org/officeDocument/2006/math" xmlns:v="urn:schemas-microsoft-com:vml" xmlns:wp14="http://schemas.microsoft.com/office/word/2010/wordprocessingDrawing" xmlns:wp="http://schemas.openxmlformats.org/drawingml/2006/wordprocessingDrawing" xmlns:w10="urn:schemas-microsoft-com:office:word" xmlns:w="http://schemas.openxmlformats.org/wordprocessingml/2006/main" xmlns:w14="http://schemas.microsoft.com/office/word/2010/wordml" xmlns:w15="http://schemas.microsoft.com/office/word/2012/wordml" xmlns:w16cex="http://schemas.microsoft.com/office/word/2018/wordml/cex" xmlns:w16cid="http://schemas.microsoft.com/office/word/2016/wordml/cid" xmlns:w16="http://schemas.microsoft.com/office/word/2018/wordml" xmlns:w16se="http://schemas.microsoft.com/office/word/2015/wordml/symex" xmlns:wpg="http://schemas.microsoft.com/office/word/2010/wordprocessingGroup" xmlns:wpi="http://schemas.microsoft.com/office/word/2010/wordprocessingInk" xmlns:wne="http://schemas.microsoft.com/office/word/2006/wordml" xmlns:wps="http://schemas.microsoft.com/office/word/2010/wordprocessingShape" mc:Ignorable="w14 w15 w16se w16cid w16 w16cex wp14">
+  <w16cex:commentExtensible w16cex:durableId="2367B7FB" w16cex:dateUtc="2020-11-25T01:48:00Z"/>
+</w16cex:commentsExtensible>
+</file>
+
+<file path=word/commentsIds.xml><?xml version="1.0" encoding="utf-8"?>
+<w16cid:commentsIds xmlns:wpc="http://schemas.microsoft.com/office/word/2010/wordprocessingCanvas" xmlns:cx="http://schemas.microsoft.com/office/drawing/2014/chartex" xmlns:cx1="http://schemas.microsoft.com/office/drawing/2015/9/8/chartex" xmlns:cx2="http://schemas.microsoft.com/office/drawing/2015/10/21/chartex" xmlns:cx3="http://schemas.microsoft.com/office/drawing/2016/5/9/chartex" xmlns:cx4="http://schemas.microsoft.com/office/drawing/2016/5/10/chartex" xmlns:cx5="http://schemas.microsoft.com/office/drawing/2016/5/11/chartex" xmlns:cx6="http://schemas.microsoft.com/office/drawing/2016/5/12/chartex" xmlns:cx7="http://schemas.microsoft.com/office/drawing/2016/5/13/chartex" xmlns:cx8="http://schemas.microsoft.com/office/drawing/2016/5/14/chartex" xmlns:mc="http://schemas.openxmlformats.org/markup-compatibility/2006" xmlns:aink="http://schemas.microsoft.com/office/drawing/2016/ink" xmlns:am3d="http://schemas.microsoft.com/office/drawing/2017/model3d" xmlns:o="urn:schemas-microsoft-com:office:office" xmlns:r="http://schemas.openxmlformats.org/officeDocument/2006/relationships" xmlns:m="http://schemas.openxmlformats.org/officeDocument/2006/math" xmlns:v="urn:schemas-microsoft-com:vml" xmlns:wp14="http://schemas.microsoft.com/office/word/2010/wordprocessingDrawing" xmlns:wp="http://schemas.openxmlformats.org/drawingml/2006/wordprocessingDrawing" xmlns:w10="urn:schemas-microsoft-com:office:word" xmlns:w="http://schemas.openxmlformats.org/wordprocessingml/2006/main" xmlns:w14="http://schemas.microsoft.com/office/word/2010/wordml" xmlns:w15="http://schemas.microsoft.com/office/word/2012/wordml" xmlns:w16cex="http://schemas.microsoft.com/office/word/2018/wordml/cex" xmlns:w16cid="http://schemas.microsoft.com/office/word/2016/wordml/cid" xmlns:w16="http://schemas.microsoft.com/office/word/2018/wordml" xmlns:w16se="http://schemas.microsoft.com/office/word/2015/wordml/symex" xmlns:wpg="http://schemas.microsoft.com/office/word/2010/wordprocessingGroup" xmlns:wpi="http://schemas.microsoft.com/office/word/2010/wordprocessingInk" xmlns:wne="http://schemas.microsoft.com/office/word/2006/wordml" xmlns:wps="http://schemas.microsoft.com/office/word/2010/wordprocessingShape" mc:Ignorable="w14 w15 w16se w16cid w16 w16cex wp14">
+  <w16cid:commentId w16cid:paraId="7BA8CA2A" w16cid:durableId="2367B7FB"/>
+</w16cid:commentsIds>
 </file>
 
 <file path=word/numbering.xml><?xml version="1.0" encoding="utf-8"?>
@@ -586,6 +661,14 @@
     <w:abstractNumId w:val="0"/>
   </w:num>
 </w:numbering>
+</file>
+
+<file path=word/people.xml><?xml version="1.0" encoding="utf-8"?>
+<w15:people xmlns:wpc="http://schemas.microsoft.com/office/word/2010/wordprocessingCanvas" xmlns:cx="http://schemas.microsoft.com/office/drawing/2014/chartex" xmlns:cx1="http://schemas.microsoft.com/office/drawing/2015/9/8/chartex" xmlns:cx2="http://schemas.microsoft.com/office/drawing/2015/10/21/chartex" xmlns:cx3="http://schemas.microsoft.com/office/drawing/2016/5/9/chartex" xmlns:cx4="http://schemas.microsoft.com/office/drawing/2016/5/10/chartex" xmlns:cx5="http://schemas.microsoft.com/office/drawing/2016/5/11/chartex" xmlns:cx6="http://schemas.microsoft.com/office/drawing/2016/5/12/chartex" xmlns:cx7="http://schemas.microsoft.com/office/drawing/2016/5/13/chartex" xmlns:cx8="http://schemas.microsoft.com/office/drawing/2016/5/14/chartex" xmlns:mc="http://schemas.openxmlformats.org/markup-compatibility/2006" xmlns:aink="http://schemas.microsoft.com/office/drawing/2016/ink" xmlns:am3d="http://schemas.microsoft.com/office/drawing/2017/model3d" xmlns:o="urn:schemas-microsoft-com:office:office" xmlns:r="http://schemas.openxmlformats.org/officeDocument/2006/relationships" xmlns:m="http://schemas.openxmlformats.org/officeDocument/2006/math" xmlns:v="urn:schemas-microsoft-com:vml" xmlns:wp14="http://schemas.microsoft.com/office/word/2010/wordprocessingDrawing" xmlns:wp="http://schemas.openxmlformats.org/drawingml/2006/wordprocessingDrawing" xmlns:w10="urn:schemas-microsoft-com:office:word" xmlns:w="http://schemas.openxmlformats.org/wordprocessingml/2006/main" xmlns:w14="http://schemas.microsoft.com/office/word/2010/wordml" xmlns:w15="http://schemas.microsoft.com/office/word/2012/wordml" xmlns:w16cex="http://schemas.microsoft.com/office/word/2018/wordml/cex" xmlns:w16cid="http://schemas.microsoft.com/office/word/2016/wordml/cid" xmlns:w16="http://schemas.microsoft.com/office/word/2018/wordml" xmlns:w16se="http://schemas.microsoft.com/office/word/2015/wordml/symex" xmlns:wpg="http://schemas.microsoft.com/office/word/2010/wordprocessingGroup" xmlns:wpi="http://schemas.microsoft.com/office/word/2010/wordprocessingInk" xmlns:wne="http://schemas.microsoft.com/office/word/2006/wordml" xmlns:wps="http://schemas.microsoft.com/office/word/2010/wordprocessingShape" mc:Ignorable="w14 w15 w16se w16cid w16 w16cex wp14">
+  <w15:person w15:author="Benjamin Meyer">
+    <w15:presenceInfo w15:providerId="AD" w15:userId="S::bemeyer@alaska.edu::42151b5f-f167-4d31-8f33-c4ad3da6919d"/>
+  </w15:person>
+</w15:people>
 </file>
 
 <file path=word/styles.xml><?xml version="1.0" encoding="utf-8"?>
@@ -1037,6 +1120,104 @@
       <w:u w:val="single"/>
     </w:rPr>
   </w:style>
+  <w:style w:type="character" w:styleId="CommentReference">
+    <w:name w:val="annotation reference"/>
+    <w:basedOn w:val="DefaultParagraphFont"/>
+    <w:uiPriority w:val="99"/>
+    <w:semiHidden/>
+    <w:unhideWhenUsed/>
+    <w:rsid w:val="00D44D2B"/>
+    <w:rPr>
+      <w:sz w:val="16"/>
+      <w:szCs w:val="16"/>
+    </w:rPr>
+  </w:style>
+  <w:style w:type="paragraph" w:styleId="CommentText">
+    <w:name w:val="annotation text"/>
+    <w:basedOn w:val="Normal"/>
+    <w:link w:val="CommentTextChar"/>
+    <w:uiPriority w:val="99"/>
+    <w:semiHidden/>
+    <w:unhideWhenUsed/>
+    <w:rsid w:val="00D44D2B"/>
+    <w:pPr>
+      <w:spacing w:line="240" w:lineRule="auto"/>
+    </w:pPr>
+    <w:rPr>
+      <w:sz w:val="20"/>
+      <w:szCs w:val="20"/>
+    </w:rPr>
+  </w:style>
+  <w:style w:type="character" w:customStyle="1" w:styleId="CommentTextChar">
+    <w:name w:val="Comment Text Char"/>
+    <w:basedOn w:val="DefaultParagraphFont"/>
+    <w:link w:val="CommentText"/>
+    <w:uiPriority w:val="99"/>
+    <w:semiHidden/>
+    <w:rsid w:val="00D44D2B"/>
+    <w:rPr>
+      <w:sz w:val="20"/>
+      <w:szCs w:val="20"/>
+    </w:rPr>
+  </w:style>
+  <w:style w:type="paragraph" w:styleId="CommentSubject">
+    <w:name w:val="annotation subject"/>
+    <w:basedOn w:val="CommentText"/>
+    <w:next w:val="CommentText"/>
+    <w:link w:val="CommentSubjectChar"/>
+    <w:uiPriority w:val="99"/>
+    <w:semiHidden/>
+    <w:unhideWhenUsed/>
+    <w:rsid w:val="00D44D2B"/>
+    <w:rPr>
+      <w:b/>
+      <w:bCs/>
+    </w:rPr>
+  </w:style>
+  <w:style w:type="character" w:customStyle="1" w:styleId="CommentSubjectChar">
+    <w:name w:val="Comment Subject Char"/>
+    <w:basedOn w:val="CommentTextChar"/>
+    <w:link w:val="CommentSubject"/>
+    <w:uiPriority w:val="99"/>
+    <w:semiHidden/>
+    <w:rsid w:val="00D44D2B"/>
+    <w:rPr>
+      <w:b/>
+      <w:bCs/>
+      <w:sz w:val="20"/>
+      <w:szCs w:val="20"/>
+    </w:rPr>
+  </w:style>
+  <w:style w:type="paragraph" w:styleId="BalloonText">
+    <w:name w:val="Balloon Text"/>
+    <w:basedOn w:val="Normal"/>
+    <w:link w:val="BalloonTextChar"/>
+    <w:uiPriority w:val="99"/>
+    <w:semiHidden/>
+    <w:unhideWhenUsed/>
+    <w:rsid w:val="00D44D2B"/>
+    <w:pPr>
+      <w:spacing w:after="0" w:line="240" w:lineRule="auto"/>
+    </w:pPr>
+    <w:rPr>
+      <w:rFonts w:ascii="Times New Roman" w:hAnsi="Times New Roman" w:cs="Times New Roman"/>
+      <w:sz w:val="18"/>
+      <w:szCs w:val="18"/>
+    </w:rPr>
+  </w:style>
+  <w:style w:type="character" w:customStyle="1" w:styleId="BalloonTextChar">
+    <w:name w:val="Balloon Text Char"/>
+    <w:basedOn w:val="DefaultParagraphFont"/>
+    <w:link w:val="BalloonText"/>
+    <w:uiPriority w:val="99"/>
+    <w:semiHidden/>
+    <w:rsid w:val="00D44D2B"/>
+    <w:rPr>
+      <w:rFonts w:ascii="Times New Roman" w:hAnsi="Times New Roman" w:cs="Times New Roman"/>
+      <w:sz w:val="18"/>
+      <w:szCs w:val="18"/>
+    </w:rPr>
+  </w:style>
 </w:styles>
 </file>
 

</xml_diff>